<commit_message>
13th Docu Edit (All)
</commit_message>
<xml_diff>
--- a/Back/A_MutualAgreement.docx
+++ b/Back/A_MutualAgreement.docx
@@ -932,15 +932,7 @@
             <w:sz w:val="24"/>
             <w:szCs w:val="24"/>
           </w:rPr>
-          <w:t>13</w:t>
-        </w:r>
-        <w:r>
-          <w:rPr>
-            <w:rFonts w:ascii="Times New Roman" w:hAnsi="Times New Roman" w:cs="Times New Roman"/>
-            <w:sz w:val="24"/>
-            <w:szCs w:val="24"/>
-          </w:rPr>
-          <w:t>7</w:t>
+          <w:t>119</w:t>
         </w:r>
       </w:p>
     </w:sdtContent>

</xml_diff>

<commit_message>
14th Docu Commit (Edit All)
</commit_message>
<xml_diff>
--- a/Back/A_MutualAgreement.docx
+++ b/Back/A_MutualAgreement.docx
@@ -489,50 +489,56 @@
         <w:rPr>
           <w:rFonts w:ascii="Times New Roman" w:hAnsi="Times New Roman" w:cs="Times New Roman"/>
         </w:rPr>
-        <w:t xml:space="preserve">Researcher </w:t>
-      </w:r>
-      <w:r>
-        <w:rPr>
-          <w:rFonts w:ascii="Times New Roman" w:hAnsi="Times New Roman" w:cs="Times New Roman"/>
-        </w:rPr>
-        <w:tab/>
-      </w:r>
-      <w:r>
-        <w:rPr>
-          <w:rFonts w:ascii="Times New Roman" w:hAnsi="Times New Roman" w:cs="Times New Roman"/>
-        </w:rPr>
-        <w:tab/>
-      </w:r>
-      <w:r>
-        <w:rPr>
-          <w:rFonts w:ascii="Times New Roman" w:hAnsi="Times New Roman" w:cs="Times New Roman"/>
-        </w:rPr>
-        <w:tab/>
-      </w:r>
-      <w:r>
-        <w:rPr>
-          <w:rFonts w:ascii="Times New Roman" w:hAnsi="Times New Roman" w:cs="Times New Roman"/>
-        </w:rPr>
-        <w:tab/>
-      </w:r>
-      <w:r>
-        <w:rPr>
-          <w:rFonts w:ascii="Times New Roman" w:hAnsi="Times New Roman" w:cs="Times New Roman"/>
-        </w:rPr>
-        <w:tab/>
-      </w:r>
-      <w:r>
-        <w:rPr>
-          <w:rFonts w:ascii="Times New Roman" w:hAnsi="Times New Roman" w:cs="Times New Roman"/>
-        </w:rPr>
-        <w:tab/>
-      </w:r>
-      <w:r>
-        <w:rPr>
-          <w:rFonts w:ascii="Times New Roman" w:hAnsi="Times New Roman" w:cs="Times New Roman"/>
-        </w:rPr>
-        <w:tab/>
-        <w:t>Technical Consultant</w:t>
+        <w:t>Resear</w:t>
+      </w:r>
+      <w:r>
+        <w:rPr>
+          <w:rFonts w:ascii="Times New Roman" w:hAnsi="Times New Roman" w:cs="Times New Roman"/>
+        </w:rPr>
+        <w:t xml:space="preserve">cher </w:t>
+      </w:r>
+      <w:r>
+        <w:rPr>
+          <w:rFonts w:ascii="Times New Roman" w:hAnsi="Times New Roman" w:cs="Times New Roman"/>
+        </w:rPr>
+        <w:tab/>
+      </w:r>
+      <w:r>
+        <w:rPr>
+          <w:rFonts w:ascii="Times New Roman" w:hAnsi="Times New Roman" w:cs="Times New Roman"/>
+        </w:rPr>
+        <w:tab/>
+      </w:r>
+      <w:r>
+        <w:rPr>
+          <w:rFonts w:ascii="Times New Roman" w:hAnsi="Times New Roman" w:cs="Times New Roman"/>
+        </w:rPr>
+        <w:tab/>
+      </w:r>
+      <w:r>
+        <w:rPr>
+          <w:rFonts w:ascii="Times New Roman" w:hAnsi="Times New Roman" w:cs="Times New Roman"/>
+        </w:rPr>
+        <w:tab/>
+      </w:r>
+      <w:r>
+        <w:rPr>
+          <w:rFonts w:ascii="Times New Roman" w:hAnsi="Times New Roman" w:cs="Times New Roman"/>
+        </w:rPr>
+        <w:tab/>
+      </w:r>
+      <w:r>
+        <w:rPr>
+          <w:rFonts w:ascii="Times New Roman" w:hAnsi="Times New Roman" w:cs="Times New Roman"/>
+        </w:rPr>
+        <w:tab/>
+      </w:r>
+      <w:r>
+        <w:rPr>
+          <w:rFonts w:ascii="Times New Roman" w:hAnsi="Times New Roman" w:cs="Times New Roman"/>
+        </w:rPr>
+        <w:tab/>
+        <w:t>Thesis Adviser</w:t>
       </w:r>
       <w:r>
         <w:rPr>
@@ -749,7 +755,13 @@
         <w:rPr>
           <w:rFonts w:ascii="Times New Roman" w:hAnsi="Times New Roman" w:cs="Times New Roman"/>
         </w:rPr>
-        <w:t>, MSCS</w:t>
+        <w:t>ARIANE M. TORRES</w:t>
+      </w:r>
+      <w:r>
+        <w:rPr>
+          <w:rFonts w:ascii="Times New Roman" w:hAnsi="Times New Roman" w:cs="Times New Roman"/>
+        </w:rPr>
+        <w:t>, MIT</w:t>
       </w:r>
     </w:p>
     <w:p>
@@ -763,7 +775,19 @@
         <w:rPr>
           <w:rFonts w:ascii="Times New Roman" w:hAnsi="Times New Roman" w:cs="Times New Roman"/>
         </w:rPr>
-        <w:t xml:space="preserve">Reseacher </w:t>
+        <w:t>Resea</w:t>
+      </w:r>
+      <w:r>
+        <w:rPr>
+          <w:rFonts w:ascii="Times New Roman" w:hAnsi="Times New Roman" w:cs="Times New Roman"/>
+        </w:rPr>
+        <w:t>r</w:t>
+      </w:r>
+      <w:r>
+        <w:rPr>
+          <w:rFonts w:ascii="Times New Roman" w:hAnsi="Times New Roman" w:cs="Times New Roman"/>
+        </w:rPr>
+        <w:t xml:space="preserve">cher </w:t>
       </w:r>
       <w:r>
         <w:rPr>

</xml_diff>